<commit_message>
Update Kế Hoạch Team
</commit_message>
<xml_diff>
--- a/TaiLieu/PhanTichHeThong/PhanTichYeuCau.docx
+++ b/TaiLieu/PhanTichHeThong/PhanTichYeuCau.docx
@@ -3588,8 +3588,6 @@
       <w:r>
         <w:t xml:space="preserve"> hoặc tương tác</w:t>
       </w:r>
-      <w:bookmarkStart w:id="0" w:name="_GoBack"/>
-      <w:bookmarkEnd w:id="0"/>
       <w:r>
         <w:t xml:space="preserve"> (chỉ được phép cập nhật những thông tin nhất định)</w:t>
       </w:r>
@@ -3866,6 +3864,657 @@
         </w:tabs>
       </w:pPr>
     </w:p>
+    <w:p>
+      <w:pPr>
+        <w:pStyle w:val="ListParagraph"/>
+        <w:tabs>
+          <w:tab w:val="left" w:pos="2040"/>
+        </w:tabs>
+      </w:pPr>
+    </w:p>
+    <w:p>
+      <w:pPr>
+        <w:pStyle w:val="ListParagraph"/>
+        <w:tabs>
+          <w:tab w:val="left" w:pos="2040"/>
+        </w:tabs>
+      </w:pPr>
+    </w:p>
+    <w:p>
+      <w:pPr>
+        <w:pStyle w:val="ListParagraph"/>
+        <w:tabs>
+          <w:tab w:val="left" w:pos="2040"/>
+        </w:tabs>
+      </w:pPr>
+    </w:p>
+    <w:p>
+      <w:pPr>
+        <w:pStyle w:val="ListParagraph"/>
+        <w:tabs>
+          <w:tab w:val="left" w:pos="2040"/>
+        </w:tabs>
+      </w:pPr>
+    </w:p>
+    <w:p>
+      <w:pPr>
+        <w:pStyle w:val="ListParagraph"/>
+        <w:tabs>
+          <w:tab w:val="left" w:pos="2040"/>
+        </w:tabs>
+      </w:pPr>
+    </w:p>
+    <w:p>
+      <w:pPr>
+        <w:pStyle w:val="ListParagraph"/>
+        <w:tabs>
+          <w:tab w:val="left" w:pos="2040"/>
+        </w:tabs>
+      </w:pPr>
+    </w:p>
+    <w:p>
+      <w:pPr>
+        <w:pStyle w:val="ListParagraph"/>
+        <w:tabs>
+          <w:tab w:val="left" w:pos="2040"/>
+        </w:tabs>
+      </w:pPr>
+    </w:p>
+    <w:p>
+      <w:pPr>
+        <w:pStyle w:val="ListParagraph"/>
+        <w:tabs>
+          <w:tab w:val="left" w:pos="2040"/>
+        </w:tabs>
+      </w:pPr>
+    </w:p>
+    <w:p>
+      <w:pPr>
+        <w:pStyle w:val="ListParagraph"/>
+        <w:tabs>
+          <w:tab w:val="left" w:pos="2040"/>
+        </w:tabs>
+      </w:pPr>
+    </w:p>
+    <w:p>
+      <w:pPr>
+        <w:pStyle w:val="ListParagraph"/>
+        <w:tabs>
+          <w:tab w:val="left" w:pos="2040"/>
+        </w:tabs>
+      </w:pPr>
+    </w:p>
+    <w:p>
+      <w:pPr>
+        <w:pStyle w:val="ListParagraph"/>
+        <w:tabs>
+          <w:tab w:val="left" w:pos="2040"/>
+        </w:tabs>
+      </w:pPr>
+    </w:p>
+    <w:p>
+      <w:pPr>
+        <w:pStyle w:val="ListParagraph"/>
+        <w:tabs>
+          <w:tab w:val="left" w:pos="2040"/>
+        </w:tabs>
+      </w:pPr>
+    </w:p>
+    <w:p>
+      <w:pPr>
+        <w:pStyle w:val="ListParagraph"/>
+        <w:tabs>
+          <w:tab w:val="left" w:pos="2040"/>
+        </w:tabs>
+      </w:pPr>
+    </w:p>
+    <w:p>
+      <w:pPr>
+        <w:pStyle w:val="ListParagraph"/>
+        <w:tabs>
+          <w:tab w:val="left" w:pos="2040"/>
+        </w:tabs>
+      </w:pPr>
+    </w:p>
+    <w:p>
+      <w:pPr>
+        <w:pStyle w:val="ListParagraph"/>
+        <w:tabs>
+          <w:tab w:val="left" w:pos="2040"/>
+        </w:tabs>
+      </w:pPr>
+    </w:p>
+    <w:p>
+      <w:pPr>
+        <w:pStyle w:val="ListParagraph"/>
+        <w:tabs>
+          <w:tab w:val="left" w:pos="2040"/>
+        </w:tabs>
+      </w:pPr>
+    </w:p>
+    <w:p>
+      <w:pPr>
+        <w:pStyle w:val="ListParagraph"/>
+        <w:tabs>
+          <w:tab w:val="left" w:pos="2040"/>
+        </w:tabs>
+      </w:pPr>
+    </w:p>
+    <w:p>
+      <w:pPr>
+        <w:pStyle w:val="ListParagraph"/>
+        <w:tabs>
+          <w:tab w:val="left" w:pos="2040"/>
+        </w:tabs>
+      </w:pPr>
+    </w:p>
+    <w:p>
+      <w:pPr>
+        <w:pStyle w:val="ListParagraph"/>
+        <w:tabs>
+          <w:tab w:val="left" w:pos="2040"/>
+        </w:tabs>
+      </w:pPr>
+    </w:p>
+    <w:p>
+      <w:pPr>
+        <w:pStyle w:val="ListParagraph"/>
+        <w:tabs>
+          <w:tab w:val="left" w:pos="2040"/>
+        </w:tabs>
+      </w:pPr>
+    </w:p>
+    <w:p>
+      <w:pPr>
+        <w:pStyle w:val="ListParagraph"/>
+        <w:tabs>
+          <w:tab w:val="left" w:pos="2040"/>
+        </w:tabs>
+      </w:pPr>
+    </w:p>
+    <w:p>
+      <w:pPr>
+        <w:pStyle w:val="ListParagraph"/>
+        <w:tabs>
+          <w:tab w:val="left" w:pos="2040"/>
+        </w:tabs>
+      </w:pPr>
+    </w:p>
+    <w:p>
+      <w:pPr>
+        <w:pStyle w:val="ListParagraph"/>
+        <w:tabs>
+          <w:tab w:val="left" w:pos="2040"/>
+        </w:tabs>
+      </w:pPr>
+    </w:p>
+    <w:p>
+      <w:pPr>
+        <w:pStyle w:val="ListParagraph"/>
+        <w:tabs>
+          <w:tab w:val="left" w:pos="2040"/>
+        </w:tabs>
+      </w:pPr>
+    </w:p>
+    <w:p>
+      <w:pPr>
+        <w:pStyle w:val="ListParagraph"/>
+        <w:tabs>
+          <w:tab w:val="left" w:pos="2040"/>
+        </w:tabs>
+      </w:pPr>
+    </w:p>
+    <w:p>
+      <w:pPr>
+        <w:pStyle w:val="ListParagraph"/>
+        <w:tabs>
+          <w:tab w:val="left" w:pos="2040"/>
+        </w:tabs>
+      </w:pPr>
+    </w:p>
+    <w:p>
+      <w:pPr>
+        <w:pStyle w:val="ListParagraph"/>
+        <w:tabs>
+          <w:tab w:val="left" w:pos="2040"/>
+        </w:tabs>
+      </w:pPr>
+    </w:p>
+    <w:p>
+      <w:pPr>
+        <w:pStyle w:val="ListParagraph"/>
+        <w:tabs>
+          <w:tab w:val="left" w:pos="2040"/>
+        </w:tabs>
+      </w:pPr>
+    </w:p>
+    <w:p>
+      <w:pPr>
+        <w:pStyle w:val="ListParagraph"/>
+        <w:tabs>
+          <w:tab w:val="left" w:pos="2040"/>
+        </w:tabs>
+      </w:pPr>
+    </w:p>
+    <w:p>
+      <w:pPr>
+        <w:pStyle w:val="ListParagraph"/>
+        <w:tabs>
+          <w:tab w:val="left" w:pos="2040"/>
+        </w:tabs>
+      </w:pPr>
+    </w:p>
+    <w:p>
+      <w:pPr>
+        <w:pStyle w:val="ListParagraph"/>
+        <w:tabs>
+          <w:tab w:val="left" w:pos="2040"/>
+        </w:tabs>
+        <w:jc w:val="center"/>
+        <w:rPr>
+          <w:b/>
+        </w:rPr>
+      </w:pPr>
+      <w:r>
+        <w:rPr>
+          <w:b/>
+        </w:rPr>
+        <w:lastRenderedPageBreak/>
+        <w:t>Phân Chia Trang Của Hệ Thống</w:t>
+      </w:r>
+    </w:p>
+    <w:p>
+      <w:pPr>
+        <w:pStyle w:val="ListParagraph"/>
+        <w:tabs>
+          <w:tab w:val="left" w:pos="2040"/>
+        </w:tabs>
+        <w:jc w:val="center"/>
+        <w:rPr>
+          <w:b/>
+        </w:rPr>
+      </w:pPr>
+    </w:p>
+    <w:p>
+      <w:pPr>
+        <w:pStyle w:val="ListParagraph"/>
+        <w:numPr>
+          <w:ilvl w:val="0"/>
+          <w:numId w:val="6"/>
+        </w:numPr>
+        <w:rPr>
+          <w:b/>
+        </w:rPr>
+      </w:pPr>
+      <w:r>
+        <w:rPr>
+          <w:b/>
+        </w:rPr>
+        <w:t>Quản Trị Viên</w:t>
+      </w:r>
+    </w:p>
+    <w:p>
+      <w:pPr>
+        <w:pStyle w:val="ListParagraph"/>
+        <w:numPr>
+          <w:ilvl w:val="0"/>
+          <w:numId w:val="5"/>
+        </w:numPr>
+      </w:pPr>
+      <w:r>
+        <w:t>Trang chủ + đăng nhập + đổi mật khẩu</w:t>
+      </w:r>
+    </w:p>
+    <w:p>
+      <w:pPr>
+        <w:pStyle w:val="ListParagraph"/>
+        <w:numPr>
+          <w:ilvl w:val="0"/>
+          <w:numId w:val="5"/>
+        </w:numPr>
+      </w:pPr>
+      <w:r>
+        <w:t>Thông tin học sinh</w:t>
+      </w:r>
+    </w:p>
+    <w:p>
+      <w:pPr>
+        <w:pStyle w:val="ListParagraph"/>
+        <w:numPr>
+          <w:ilvl w:val="0"/>
+          <w:numId w:val="5"/>
+        </w:numPr>
+      </w:pPr>
+      <w:r>
+        <w:t>Điểm danh(Vắng , Cúp Học)</w:t>
+      </w:r>
+    </w:p>
+    <w:p>
+      <w:pPr>
+        <w:pStyle w:val="ListParagraph"/>
+        <w:numPr>
+          <w:ilvl w:val="0"/>
+          <w:numId w:val="5"/>
+        </w:numPr>
+      </w:pPr>
+      <w:r>
+        <w:t>Thời Khóa Biểu</w:t>
+      </w:r>
+    </w:p>
+    <w:p>
+      <w:pPr>
+        <w:pStyle w:val="ListParagraph"/>
+        <w:numPr>
+          <w:ilvl w:val="0"/>
+          <w:numId w:val="5"/>
+        </w:numPr>
+      </w:pPr>
+      <w:r>
+        <w:t>Quản Lý Điểm (Admin)</w:t>
+      </w:r>
+    </w:p>
+    <w:p>
+      <w:pPr>
+        <w:pStyle w:val="ListParagraph"/>
+        <w:numPr>
+          <w:ilvl w:val="0"/>
+          <w:numId w:val="5"/>
+        </w:numPr>
+      </w:pPr>
+      <w:r>
+        <w:t>Thông Báo Cá Nhân</w:t>
+      </w:r>
+    </w:p>
+    <w:p>
+      <w:pPr>
+        <w:pStyle w:val="ListParagraph"/>
+        <w:numPr>
+          <w:ilvl w:val="0"/>
+          <w:numId w:val="5"/>
+        </w:numPr>
+      </w:pPr>
+      <w:r>
+        <w:t>Thông Báo Chung</w:t>
+      </w:r>
+    </w:p>
+    <w:p>
+      <w:pPr>
+        <w:pStyle w:val="ListParagraph"/>
+        <w:numPr>
+          <w:ilvl w:val="0"/>
+          <w:numId w:val="5"/>
+        </w:numPr>
+      </w:pPr>
+      <w:r>
+        <w:t>Quản Lý Tài Khoản Giáo Viên(Thông Tin Giáo Viên)</w:t>
+      </w:r>
+    </w:p>
+    <w:p>
+      <w:pPr>
+        <w:pStyle w:val="ListParagraph"/>
+        <w:numPr>
+          <w:ilvl w:val="0"/>
+          <w:numId w:val="5"/>
+        </w:numPr>
+      </w:pPr>
+      <w:r>
+        <w:t>Quản Lý Tài Khoản Trường</w:t>
+      </w:r>
+    </w:p>
+    <w:p>
+      <w:pPr>
+        <w:pStyle w:val="ListParagraph"/>
+        <w:numPr>
+          <w:ilvl w:val="0"/>
+          <w:numId w:val="5"/>
+        </w:numPr>
+      </w:pPr>
+      <w:r>
+        <w:t>Phân Công Giáo Viên Bộ Môn</w:t>
+      </w:r>
+    </w:p>
+    <w:p>
+      <w:pPr>
+        <w:pStyle w:val="ListParagraph"/>
+        <w:numPr>
+          <w:ilvl w:val="0"/>
+          <w:numId w:val="5"/>
+        </w:numPr>
+      </w:pPr>
+      <w:r>
+        <w:t>Phân Công Giáo Viên Chủ Nhiệm</w:t>
+      </w:r>
+    </w:p>
+    <w:p>
+      <w:pPr>
+        <w:pStyle w:val="ListParagraph"/>
+        <w:numPr>
+          <w:ilvl w:val="0"/>
+          <w:numId w:val="5"/>
+        </w:numPr>
+      </w:pPr>
+      <w:r>
+        <w:t>Quản Lý Môn Học (Hệ Số 10 và Khác)</w:t>
+      </w:r>
+    </w:p>
+    <w:p>
+      <w:pPr>
+        <w:pStyle w:val="ListParagraph"/>
+        <w:numPr>
+          <w:ilvl w:val="0"/>
+          <w:numId w:val="5"/>
+        </w:numPr>
+      </w:pPr>
+      <w:r>
+        <w:t>Quản Lý Thông Tin Học Phí</w:t>
+      </w:r>
+    </w:p>
+    <w:p>
+      <w:pPr>
+        <w:pStyle w:val="ListParagraph"/>
+        <w:numPr>
+          <w:ilvl w:val="0"/>
+          <w:numId w:val="6"/>
+        </w:numPr>
+        <w:rPr>
+          <w:b/>
+        </w:rPr>
+      </w:pPr>
+      <w:r>
+        <w:rPr>
+          <w:b/>
+        </w:rPr>
+        <w:t>Giáo Viên</w:t>
+      </w:r>
+    </w:p>
+    <w:p>
+      <w:pPr>
+        <w:pStyle w:val="ListParagraph"/>
+        <w:numPr>
+          <w:ilvl w:val="0"/>
+          <w:numId w:val="5"/>
+        </w:numPr>
+      </w:pPr>
+      <w:r>
+        <w:t>Thông Báo Cho Lớp Và Học Sinh Phụ Trách</w:t>
+      </w:r>
+    </w:p>
+    <w:p>
+      <w:pPr>
+        <w:pStyle w:val="ListParagraph"/>
+        <w:numPr>
+          <w:ilvl w:val="0"/>
+          <w:numId w:val="5"/>
+        </w:numPr>
+      </w:pPr>
+      <w:r>
+        <w:t>Điểm Danh</w:t>
+      </w:r>
+    </w:p>
+    <w:p>
+      <w:pPr>
+        <w:pStyle w:val="ListParagraph"/>
+        <w:numPr>
+          <w:ilvl w:val="0"/>
+          <w:numId w:val="5"/>
+        </w:numPr>
+      </w:pPr>
+      <w:r>
+        <w:t>Xét Duyệt Nghỉ Học</w:t>
+      </w:r>
+    </w:p>
+    <w:p>
+      <w:pPr>
+        <w:pStyle w:val="ListParagraph"/>
+        <w:numPr>
+          <w:ilvl w:val="0"/>
+          <w:numId w:val="5"/>
+        </w:numPr>
+      </w:pPr>
+      <w:r>
+        <w:t xml:space="preserve">Quản Lý Điểm(Giáo Viên) </w:t>
+      </w:r>
+    </w:p>
+    <w:p>
+      <w:pPr>
+        <w:pStyle w:val="ListParagraph"/>
+        <w:numPr>
+          <w:ilvl w:val="0"/>
+          <w:numId w:val="6"/>
+        </w:numPr>
+        <w:rPr>
+          <w:b/>
+        </w:rPr>
+      </w:pPr>
+      <w:r>
+        <w:rPr>
+          <w:b/>
+        </w:rPr>
+        <w:t>PHHS</w:t>
+      </w:r>
+    </w:p>
+    <w:p>
+      <w:pPr>
+        <w:pStyle w:val="ListParagraph"/>
+        <w:numPr>
+          <w:ilvl w:val="0"/>
+          <w:numId w:val="5"/>
+        </w:numPr>
+      </w:pPr>
+      <w:r>
+        <w:t>Thay đổi mật khẩu tài khoản</w:t>
+      </w:r>
+    </w:p>
+    <w:p>
+      <w:pPr>
+        <w:pStyle w:val="ListParagraph"/>
+        <w:numPr>
+          <w:ilvl w:val="0"/>
+          <w:numId w:val="5"/>
+        </w:numPr>
+      </w:pPr>
+      <w:r>
+        <w:t>Trang Cập Nhật Thông Tin Tài Khoản Học Sinh</w:t>
+      </w:r>
+    </w:p>
+    <w:p>
+      <w:pPr>
+        <w:pStyle w:val="ListParagraph"/>
+        <w:numPr>
+          <w:ilvl w:val="0"/>
+          <w:numId w:val="5"/>
+        </w:numPr>
+      </w:pPr>
+      <w:r>
+        <w:t>Xem Điểm Danh</w:t>
+      </w:r>
+    </w:p>
+    <w:p>
+      <w:pPr>
+        <w:pStyle w:val="ListParagraph"/>
+        <w:numPr>
+          <w:ilvl w:val="0"/>
+          <w:numId w:val="5"/>
+        </w:numPr>
+      </w:pPr>
+      <w:r>
+        <w:t>Đăng Ký Nghỉ Học Cho Học Sinh</w:t>
+      </w:r>
+      <w:bookmarkStart w:id="0" w:name="_GoBack"/>
+      <w:bookmarkEnd w:id="0"/>
+    </w:p>
+    <w:p>
+      <w:pPr>
+        <w:pStyle w:val="ListParagraph"/>
+        <w:numPr>
+          <w:ilvl w:val="0"/>
+          <w:numId w:val="5"/>
+        </w:numPr>
+      </w:pPr>
+      <w:r>
+        <w:t>Xem Điểm Theo Học Kỳ , theo tháng</w:t>
+      </w:r>
+    </w:p>
+    <w:p>
+      <w:pPr>
+        <w:pStyle w:val="ListParagraph"/>
+        <w:numPr>
+          <w:ilvl w:val="0"/>
+          <w:numId w:val="5"/>
+        </w:numPr>
+      </w:pPr>
+      <w:r>
+        <w:t>Xem Tiền Học Phí</w:t>
+      </w:r>
+    </w:p>
+    <w:p>
+      <w:pPr>
+        <w:pStyle w:val="ListParagraph"/>
+        <w:numPr>
+          <w:ilvl w:val="0"/>
+          <w:numId w:val="5"/>
+        </w:numPr>
+      </w:pPr>
+      <w:r>
+        <w:t>Xem Thông Báo (Thông Báo Trường và Thông Báo cá nhân)</w:t>
+      </w:r>
+    </w:p>
+    <w:p>
+      <w:pPr>
+        <w:pStyle w:val="ListParagraph"/>
+        <w:numPr>
+          <w:ilvl w:val="0"/>
+          <w:numId w:val="5"/>
+        </w:numPr>
+      </w:pPr>
+      <w:r>
+        <w:t>Xem Thời Khóa Biểu</w:t>
+      </w:r>
+    </w:p>
+    <w:p>
+      <w:pPr>
+        <w:pStyle w:val="ListParagraph"/>
+        <w:numPr>
+          <w:ilvl w:val="0"/>
+          <w:numId w:val="5"/>
+        </w:numPr>
+      </w:pPr>
+      <w:r>
+        <w:t>Tra Cứu SĐT,Email GVBM và GVCN</w:t>
+      </w:r>
+    </w:p>
+    <w:p/>
+    <w:p>
+      <w:pPr>
+        <w:pStyle w:val="ListParagraph"/>
+        <w:tabs>
+          <w:tab w:val="left" w:pos="2040"/>
+        </w:tabs>
+        <w:rPr>
+          <w:b/>
+        </w:rPr>
+      </w:pPr>
+    </w:p>
     <w:sectPr>
       <w:pgSz w:w="11909" w:h="16834" w:code="9"/>
       <w:pgMar w:top="1440" w:right="1440" w:bottom="1440" w:left="1440" w:header="720" w:footer="720" w:gutter="0"/>
@@ -3929,6 +4578,181 @@
 <file path=word/numbering.xml><?xml version="1.0" encoding="utf-8"?>
 <w:numbering xmlns:wpc="http://schemas.microsoft.com/office/word/2010/wordprocessingCanvas" xmlns:cx="http://schemas.microsoft.com/office/drawing/2014/chartex" xmlns:cx1="http://schemas.microsoft.com/office/drawing/2015/9/8/chartex" xmlns:mc="http://schemas.openxmlformats.org/markup-compatibility/2006" xmlns:o="urn:schemas-microsoft-com:office:office" xmlns:r="http://schemas.openxmlformats.org/officeDocument/2006/relationships" xmlns:m="http://schemas.openxmlformats.org/officeDocument/2006/math" xmlns:v="urn:schemas-microsoft-com:vml" xmlns:wp14="http://schemas.microsoft.com/office/word/2010/wordprocessingDrawing" xmlns:wp="http://schemas.openxmlformats.org/drawingml/2006/wordprocessingDrawing" xmlns:w10="urn:schemas-microsoft-com:office:word" xmlns:w="http://schemas.openxmlformats.org/wordprocessingml/2006/main" xmlns:w14="http://schemas.microsoft.com/office/word/2010/wordml" xmlns:w15="http://schemas.microsoft.com/office/word/2012/wordml" xmlns:w16se="http://schemas.microsoft.com/office/word/2015/wordml/symex" xmlns:wpg="http://schemas.microsoft.com/office/word/2010/wordprocessingGroup" xmlns:wpi="http://schemas.microsoft.com/office/word/2010/wordprocessingInk" xmlns:wne="http://schemas.microsoft.com/office/word/2006/wordml" xmlns:wps="http://schemas.microsoft.com/office/word/2010/wordprocessingShape" mc:Ignorable="w14 w15 w16se wp14">
   <w:abstractNum w:abstractNumId="0" w15:restartNumberingAfterBreak="0">
+    <w:nsid w:val="0966473C"/>
+    <w:multiLevelType w:val="hybridMultilevel"/>
+    <w:tmpl w:val="32C413DE"/>
+    <w:lvl w:ilvl="0" w:tplc="0409000F">
+      <w:start w:val="1"/>
+      <w:numFmt w:val="decimal"/>
+      <w:lvlText w:val="%1."/>
+      <w:lvlJc w:val="left"/>
+      <w:pPr>
+        <w:ind w:left="720" w:hanging="360"/>
+      </w:pPr>
+      <w:rPr>
+        <w:rFonts w:hint="default"/>
+      </w:rPr>
+    </w:lvl>
+    <w:lvl w:ilvl="1" w:tplc="04090019" w:tentative="1">
+      <w:start w:val="1"/>
+      <w:numFmt w:val="lowerLetter"/>
+      <w:lvlText w:val="%2."/>
+      <w:lvlJc w:val="left"/>
+      <w:pPr>
+        <w:ind w:left="1440" w:hanging="360"/>
+      </w:pPr>
+    </w:lvl>
+    <w:lvl w:ilvl="2" w:tplc="0409001B" w:tentative="1">
+      <w:start w:val="1"/>
+      <w:numFmt w:val="lowerRoman"/>
+      <w:lvlText w:val="%3."/>
+      <w:lvlJc w:val="right"/>
+      <w:pPr>
+        <w:ind w:left="2160" w:hanging="180"/>
+      </w:pPr>
+    </w:lvl>
+    <w:lvl w:ilvl="3" w:tplc="0409000F" w:tentative="1">
+      <w:start w:val="1"/>
+      <w:numFmt w:val="decimal"/>
+      <w:lvlText w:val="%4."/>
+      <w:lvlJc w:val="left"/>
+      <w:pPr>
+        <w:ind w:left="2880" w:hanging="360"/>
+      </w:pPr>
+    </w:lvl>
+    <w:lvl w:ilvl="4" w:tplc="04090019" w:tentative="1">
+      <w:start w:val="1"/>
+      <w:numFmt w:val="lowerLetter"/>
+      <w:lvlText w:val="%5."/>
+      <w:lvlJc w:val="left"/>
+      <w:pPr>
+        <w:ind w:left="3600" w:hanging="360"/>
+      </w:pPr>
+    </w:lvl>
+    <w:lvl w:ilvl="5" w:tplc="0409001B" w:tentative="1">
+      <w:start w:val="1"/>
+      <w:numFmt w:val="lowerRoman"/>
+      <w:lvlText w:val="%6."/>
+      <w:lvlJc w:val="right"/>
+      <w:pPr>
+        <w:ind w:left="4320" w:hanging="180"/>
+      </w:pPr>
+    </w:lvl>
+    <w:lvl w:ilvl="6" w:tplc="0409000F" w:tentative="1">
+      <w:start w:val="1"/>
+      <w:numFmt w:val="decimal"/>
+      <w:lvlText w:val="%7."/>
+      <w:lvlJc w:val="left"/>
+      <w:pPr>
+        <w:ind w:left="5040" w:hanging="360"/>
+      </w:pPr>
+    </w:lvl>
+    <w:lvl w:ilvl="7" w:tplc="04090019" w:tentative="1">
+      <w:start w:val="1"/>
+      <w:numFmt w:val="lowerLetter"/>
+      <w:lvlText w:val="%8."/>
+      <w:lvlJc w:val="left"/>
+      <w:pPr>
+        <w:ind w:left="5760" w:hanging="360"/>
+      </w:pPr>
+    </w:lvl>
+    <w:lvl w:ilvl="8" w:tplc="0409001B" w:tentative="1">
+      <w:start w:val="1"/>
+      <w:numFmt w:val="lowerRoman"/>
+      <w:lvlText w:val="%9."/>
+      <w:lvlJc w:val="right"/>
+      <w:pPr>
+        <w:ind w:left="6480" w:hanging="180"/>
+      </w:pPr>
+    </w:lvl>
+  </w:abstractNum>
+  <w:abstractNum w:abstractNumId="1" w15:restartNumberingAfterBreak="0">
+    <w:nsid w:val="30D46AA2"/>
+    <w:multiLevelType w:val="hybridMultilevel"/>
+    <w:tmpl w:val="2D12954E"/>
+    <w:lvl w:ilvl="0" w:tplc="04090013">
+      <w:start w:val="1"/>
+      <w:numFmt w:val="upperRoman"/>
+      <w:lvlText w:val="%1."/>
+      <w:lvlJc w:val="right"/>
+      <w:pPr>
+        <w:ind w:left="720" w:hanging="360"/>
+      </w:pPr>
+    </w:lvl>
+    <w:lvl w:ilvl="1" w:tplc="04090019" w:tentative="1">
+      <w:start w:val="1"/>
+      <w:numFmt w:val="lowerLetter"/>
+      <w:lvlText w:val="%2."/>
+      <w:lvlJc w:val="left"/>
+      <w:pPr>
+        <w:ind w:left="1440" w:hanging="360"/>
+      </w:pPr>
+    </w:lvl>
+    <w:lvl w:ilvl="2" w:tplc="0409001B" w:tentative="1">
+      <w:start w:val="1"/>
+      <w:numFmt w:val="lowerRoman"/>
+      <w:lvlText w:val="%3."/>
+      <w:lvlJc w:val="right"/>
+      <w:pPr>
+        <w:ind w:left="2160" w:hanging="180"/>
+      </w:pPr>
+    </w:lvl>
+    <w:lvl w:ilvl="3" w:tplc="0409000F" w:tentative="1">
+      <w:start w:val="1"/>
+      <w:numFmt w:val="decimal"/>
+      <w:lvlText w:val="%4."/>
+      <w:lvlJc w:val="left"/>
+      <w:pPr>
+        <w:ind w:left="2880" w:hanging="360"/>
+      </w:pPr>
+    </w:lvl>
+    <w:lvl w:ilvl="4" w:tplc="04090019" w:tentative="1">
+      <w:start w:val="1"/>
+      <w:numFmt w:val="lowerLetter"/>
+      <w:lvlText w:val="%5."/>
+      <w:lvlJc w:val="left"/>
+      <w:pPr>
+        <w:ind w:left="3600" w:hanging="360"/>
+      </w:pPr>
+    </w:lvl>
+    <w:lvl w:ilvl="5" w:tplc="0409001B" w:tentative="1">
+      <w:start w:val="1"/>
+      <w:numFmt w:val="lowerRoman"/>
+      <w:lvlText w:val="%6."/>
+      <w:lvlJc w:val="right"/>
+      <w:pPr>
+        <w:ind w:left="4320" w:hanging="180"/>
+      </w:pPr>
+    </w:lvl>
+    <w:lvl w:ilvl="6" w:tplc="0409000F" w:tentative="1">
+      <w:start w:val="1"/>
+      <w:numFmt w:val="decimal"/>
+      <w:lvlText w:val="%7."/>
+      <w:lvlJc w:val="left"/>
+      <w:pPr>
+        <w:ind w:left="5040" w:hanging="360"/>
+      </w:pPr>
+    </w:lvl>
+    <w:lvl w:ilvl="7" w:tplc="04090019" w:tentative="1">
+      <w:start w:val="1"/>
+      <w:numFmt w:val="lowerLetter"/>
+      <w:lvlText w:val="%8."/>
+      <w:lvlJc w:val="left"/>
+      <w:pPr>
+        <w:ind w:left="5760" w:hanging="360"/>
+      </w:pPr>
+    </w:lvl>
+    <w:lvl w:ilvl="8" w:tplc="0409001B" w:tentative="1">
+      <w:start w:val="1"/>
+      <w:numFmt w:val="lowerRoman"/>
+      <w:lvlText w:val="%9."/>
+      <w:lvlJc w:val="right"/>
+      <w:pPr>
+        <w:ind w:left="6480" w:hanging="180"/>
+      </w:pPr>
+    </w:lvl>
+  </w:abstractNum>
+  <w:abstractNum w:abstractNumId="2" w15:restartNumberingAfterBreak="0">
     <w:nsid w:val="4DC4119E"/>
     <w:multiLevelType w:val="hybridMultilevel"/>
     <w:tmpl w:val="E18A299C"/>
@@ -4040,7 +4864,7 @@
       </w:rPr>
     </w:lvl>
   </w:abstractNum>
-  <w:abstractNum w:abstractNumId="1" w15:restartNumberingAfterBreak="0">
+  <w:abstractNum w:abstractNumId="3" w15:restartNumberingAfterBreak="0">
     <w:nsid w:val="64BB1F9A"/>
     <w:multiLevelType w:val="hybridMultilevel"/>
     <w:tmpl w:val="2AE85224"/>
@@ -4153,7 +4977,7 @@
       </w:rPr>
     </w:lvl>
   </w:abstractNum>
-  <w:abstractNum w:abstractNumId="2" w15:restartNumberingAfterBreak="0">
+  <w:abstractNum w:abstractNumId="4" w15:restartNumberingAfterBreak="0">
     <w:nsid w:val="683201B2"/>
     <w:multiLevelType w:val="hybridMultilevel"/>
     <w:tmpl w:val="6D1413C8"/>
@@ -4265,7 +5089,7 @@
       </w:rPr>
     </w:lvl>
   </w:abstractNum>
-  <w:abstractNum w:abstractNumId="3" w15:restartNumberingAfterBreak="0">
+  <w:abstractNum w:abstractNumId="5" w15:restartNumberingAfterBreak="0">
     <w:nsid w:val="6D1F7EF6"/>
     <w:multiLevelType w:val="hybridMultilevel"/>
     <w:tmpl w:val="B6A8F8B0"/>
@@ -4378,15 +5202,21 @@
     </w:lvl>
   </w:abstractNum>
   <w:num w:numId="1">
+    <w:abstractNumId w:val="2"/>
+  </w:num>
+  <w:num w:numId="2">
+    <w:abstractNumId w:val="4"/>
+  </w:num>
+  <w:num w:numId="3">
+    <w:abstractNumId w:val="5"/>
+  </w:num>
+  <w:num w:numId="4">
+    <w:abstractNumId w:val="3"/>
+  </w:num>
+  <w:num w:numId="5">
     <w:abstractNumId w:val="0"/>
   </w:num>
-  <w:num w:numId="2">
-    <w:abstractNumId w:val="2"/>
-  </w:num>
-  <w:num w:numId="3">
-    <w:abstractNumId w:val="3"/>
-  </w:num>
-  <w:num w:numId="4">
+  <w:num w:numId="6">
     <w:abstractNumId w:val="1"/>
   </w:num>
 </w:numbering>

</xml_diff>